<commit_message>
Week 3 - UI and video
</commit_message>
<xml_diff>
--- a/07-unity-art/3-sound.docx
+++ b/07-unity-art/3-sound.docx
@@ -541,76 +541,31 @@
     <w:p>
       <w:pPr>
         <w:rPr>
-          <w:rtl/>
-        </w:rPr>
-      </w:pPr>
-      <w:r>
-        <w:rPr>
-          <w:rFonts w:hint="cs"/>
-          <w:rtl/>
-        </w:rPr>
-        <w:t xml:space="preserve">ניתן לראות מהתמונה לעיל כי ל- </w:t>
-      </w:r>
-      <w:r>
-        <w:t xml:space="preserve">AudioSource </w:t>
-      </w:r>
-      <w:r>
-        <w:rPr>
-          <w:rFonts w:hint="cs"/>
-          <w:rtl/>
-        </w:rPr>
-        <w:t xml:space="preserve"> יש את האפשרויות הבאות:</w:t>
-      </w:r>
-      <w:r>
-        <w:rPr>
-          <w:rFonts w:hint="cs"/>
-          <w:rtl/>
-        </w:rPr>
-        <w:br/>
-      </w:r>
-      <w:r>
-        <w:rPr>
           <w:b/>
           <w:bCs/>
-        </w:rPr>
-        <w:t>output</w:t>
-      </w:r>
-      <w:r>
-        <w:rPr>
-          <w:rFonts w:hint="cs"/>
-          <w:rtl/>
-        </w:rPr>
-        <w:t xml:space="preserve">- להיכן יוצא הקובץ. כברירת מחדל הקובץ שלנו יוצא לאיזשהו </w:t>
-      </w:r>
-      <w:r>
-        <w:t>Audio Listener</w:t>
-      </w:r>
-      <w:r>
-        <w:rPr>
-          <w:rFonts w:hint="cs"/>
-          <w:rtl/>
-        </w:rPr>
-        <w:t xml:space="preserve"> שהוא כמין מכשיר מיקרופון. לרוב הוא מחובר למצלמה. אפשרות נוספת היא להוציא את הסאונד ב</w:t>
-      </w:r>
-      <w:r>
-        <w:rPr>
-          <w:rFonts w:hint="cs"/>
-          <w:rtl/>
-        </w:rPr>
-        <w:t>-</w:t>
-      </w:r>
-      <w:r>
-        <w:t>Audio Mixer</w:t>
-      </w:r>
-      <w:r>
-        <w:rPr>
-          <w:rFonts w:hint="cs"/>
-          <w:rtl/>
-        </w:rPr>
-        <w:t xml:space="preserve"> בשביל להפיק יותר אפקטים קוליים</w:t>
-      </w:r>
-      <w:r>
-        <w:rPr>
+          <w:rtl/>
+        </w:rPr>
+      </w:pPr>
+      <w:r>
+        <w:rPr>
+          <w:rFonts w:hint="cs"/>
+          <w:rtl/>
+        </w:rPr>
+        <w:t xml:space="preserve">ניתן לראות מהתמונה לעיל כי ל- </w:t>
+      </w:r>
+      <w:r>
+        <w:t xml:space="preserve">AudioSource </w:t>
+      </w:r>
+      <w:r>
+        <w:rPr>
+          <w:rFonts w:hint="cs"/>
+          <w:rtl/>
+        </w:rPr>
+        <w:t xml:space="preserve"> יש את האפשרויות הבאות:</w:t>
+      </w:r>
+      <w:r>
+        <w:rPr>
+          <w:rFonts w:hint="cs"/>
           <w:rtl/>
         </w:rPr>
         <w:br/>
@@ -620,387 +575,441 @@
           <w:b/>
           <w:bCs/>
         </w:rPr>
-        <w:t>Mute</w:t>
-      </w:r>
-      <w:r>
-        <w:rPr>
-          <w:rFonts w:hint="cs"/>
+        <w:t>output</w:t>
+      </w:r>
+      <w:r>
+        <w:rPr>
+          <w:rFonts w:hint="cs"/>
+          <w:rtl/>
+        </w:rPr>
+        <w:t xml:space="preserve">- להיכן יוצא הקובץ. כברירת מחדל הקובץ שלנו יוצא לאיזשהו </w:t>
+      </w:r>
+      <w:r>
+        <w:t>Audio Listener</w:t>
+      </w:r>
+      <w:r>
+        <w:rPr>
+          <w:rFonts w:hint="cs"/>
+          <w:rtl/>
+        </w:rPr>
+        <w:t xml:space="preserve"> שהוא כמין מכשיר מיקרופון. לרוב הוא מחובר למצלמה. אפשרות נוספת היא להוציא את הסאונד ב</w:t>
+      </w:r>
+      <w:r>
+        <w:rPr>
+          <w:rFonts w:hint="cs"/>
+          <w:rtl/>
+        </w:rPr>
+        <w:t>-</w:t>
+      </w:r>
+      <w:r>
+        <w:t>Audio Mixer</w:t>
+      </w:r>
+      <w:r>
+        <w:rPr>
+          <w:rFonts w:hint="cs"/>
+          <w:rtl/>
+        </w:rPr>
+        <w:t xml:space="preserve"> בשביל להפיק יותר אפקטים קוליים</w:t>
+      </w:r>
+      <w:r>
+        <w:rPr>
+          <w:rtl/>
+        </w:rPr>
+        <w:br/>
+      </w:r>
+      <w:r>
+        <w:rPr>
           <w:b/>
           <w:bCs/>
-          <w:rtl/>
-        </w:rPr>
-        <w:t xml:space="preserve">- </w:t>
-      </w:r>
-      <w:r>
-        <w:rPr>
-          <w:rFonts w:hint="cs"/>
-          <w:rtl/>
-        </w:rPr>
-        <w:t xml:space="preserve">משתנה בוליאני שמגדיר האם הסאונד נשמע כעת או לא. הוא לא עוצר את נגינת הסאונד אלה רק "מנמיך" את עוצמת הקול ל-0. </w:t>
-      </w:r>
-      <w:r>
-        <w:rPr>
-          <w:rtl/>
-        </w:rPr>
-        <w:br/>
-      </w:r>
-      <w:r>
-        <w:rPr>
+        </w:rPr>
+        <w:t>Mute</w:t>
+      </w:r>
+      <w:r>
+        <w:rPr>
+          <w:rFonts w:hint="cs"/>
           <w:b/>
           <w:bCs/>
-        </w:rPr>
-        <w:t>Bypass effect</w:t>
-      </w:r>
-      <w:r>
-        <w:rPr>
-          <w:rFonts w:hint="cs"/>
+          <w:rtl/>
+        </w:rPr>
+        <w:t xml:space="preserve">- </w:t>
+      </w:r>
+      <w:r>
+        <w:rPr>
+          <w:rFonts w:hint="cs"/>
+          <w:rtl/>
+        </w:rPr>
+        <w:t xml:space="preserve">משתנה בוליאני שמגדיר האם הסאונד נשמע כעת או לא. הוא לא עוצר את נגינת הסאונד אלה רק "מנמיך" את עוצמת הקול ל-0. </w:t>
+      </w:r>
+      <w:r>
+        <w:rPr>
+          <w:rtl/>
+        </w:rPr>
+        <w:br/>
+      </w:r>
+      <w:r>
+        <w:rPr>
           <w:b/>
           <w:bCs/>
-          <w:rtl/>
-        </w:rPr>
-        <w:t>-</w:t>
-      </w:r>
-      <w:r>
-        <w:rPr>
-          <w:rFonts w:hint="cs"/>
-          <w:rtl/>
-        </w:rPr>
-        <w:t xml:space="preserve"> דרך מהירה להפעיל\לכבות את כל האפקטי קול של ה-</w:t>
-      </w:r>
-      <w:r>
-        <w:t>AudioSource</w:t>
-      </w:r>
-      <w:r>
-        <w:rPr>
-          <w:rFonts w:hint="cs"/>
-          <w:rtl/>
-        </w:rPr>
-        <w:t>.</w:t>
-      </w:r>
-      <w:r>
-        <w:rPr>
-          <w:rtl/>
-        </w:rPr>
-        <w:br/>
-      </w:r>
-      <w:r>
-        <w:rPr>
+        </w:rPr>
+        <w:t>Bypass effect</w:t>
+      </w:r>
+      <w:r>
+        <w:rPr>
+          <w:rFonts w:hint="cs"/>
           <w:b/>
           <w:bCs/>
-        </w:rPr>
-        <w:t>Bypass listener effect</w:t>
-      </w:r>
-      <w:r>
-        <w:rPr>
-          <w:rFonts w:hint="cs"/>
+          <w:rtl/>
+        </w:rPr>
+        <w:t>-</w:t>
+      </w:r>
+      <w:r>
+        <w:rPr>
+          <w:rFonts w:hint="cs"/>
+          <w:rtl/>
+        </w:rPr>
+        <w:t xml:space="preserve"> דרך מהירה להפעיל\לכבות את כל האפקטי קול של ה-</w:t>
+      </w:r>
+      <w:r>
+        <w:t>AudioSource</w:t>
+      </w:r>
+      <w:r>
+        <w:rPr>
+          <w:rFonts w:hint="cs"/>
+          <w:rtl/>
+        </w:rPr>
+        <w:t>.</w:t>
+      </w:r>
+      <w:r>
+        <w:rPr>
+          <w:rtl/>
+        </w:rPr>
+        <w:br/>
+      </w:r>
+      <w:r>
+        <w:rPr>
           <w:b/>
           <w:bCs/>
-          <w:rtl/>
-        </w:rPr>
-        <w:t xml:space="preserve">- </w:t>
-      </w:r>
-      <w:r>
-        <w:rPr>
-          <w:rFonts w:hint="cs"/>
-          <w:rtl/>
-        </w:rPr>
-        <w:t xml:space="preserve">אותו דבר רק </w:t>
-      </w:r>
-      <w:r>
-        <w:rPr>
-          <w:rFonts w:hint="cs"/>
-          <w:rtl/>
-        </w:rPr>
-        <w:t>על ה-</w:t>
-      </w:r>
-      <w:r>
-        <w:t xml:space="preserve"> Audio Listener</w:t>
-      </w:r>
-      <w:r>
-        <w:rPr>
-          <w:rFonts w:hint="cs"/>
-          <w:rtl/>
-        </w:rPr>
-        <w:t xml:space="preserve"> .</w:t>
-      </w:r>
-      <w:r>
-        <w:rPr>
-          <w:rtl/>
-        </w:rPr>
-        <w:br/>
-      </w:r>
-      <w:r>
-        <w:rPr>
+        </w:rPr>
+        <w:t>Bypass listener effect</w:t>
+      </w:r>
+      <w:r>
+        <w:rPr>
+          <w:rFonts w:hint="cs"/>
           <w:b/>
           <w:bCs/>
-        </w:rPr>
-        <w:t>Play on Awake</w:t>
-      </w:r>
-      <w:r>
-        <w:rPr>
-          <w:rFonts w:hint="cs"/>
+          <w:rtl/>
+        </w:rPr>
+        <w:t xml:space="preserve">- </w:t>
+      </w:r>
+      <w:r>
+        <w:rPr>
+          <w:rFonts w:hint="cs"/>
+          <w:rtl/>
+        </w:rPr>
+        <w:t xml:space="preserve">אותו דבר רק </w:t>
+      </w:r>
+      <w:r>
+        <w:rPr>
+          <w:rFonts w:hint="cs"/>
+          <w:rtl/>
+        </w:rPr>
+        <w:t>על ה-</w:t>
+      </w:r>
+      <w:r>
+        <w:t xml:space="preserve"> Audio Listener</w:t>
+      </w:r>
+      <w:r>
+        <w:rPr>
+          <w:rFonts w:hint="cs"/>
+          <w:rtl/>
+        </w:rPr>
+        <w:t xml:space="preserve"> .</w:t>
+      </w:r>
+      <w:r>
+        <w:rPr>
+          <w:rtl/>
+        </w:rPr>
+        <w:br/>
+      </w:r>
+      <w:r>
+        <w:rPr>
           <w:b/>
           <w:bCs/>
-          <w:rtl/>
-        </w:rPr>
-        <w:t>-</w:t>
-      </w:r>
-      <w:r>
-        <w:rPr>
-          <w:rFonts w:hint="cs"/>
-          <w:rtl/>
-        </w:rPr>
-        <w:t xml:space="preserve">משתנה </w:t>
-      </w:r>
-      <w:r>
-        <w:rPr>
-          <w:rFonts w:hint="cs"/>
-          <w:rtl/>
-        </w:rPr>
-        <w:t>בוליאני שמאפשר</w:t>
-      </w:r>
-      <w:r>
-        <w:rPr>
-          <w:rFonts w:hint="cs"/>
-          <w:rtl/>
-        </w:rPr>
-        <w:t xml:space="preserve"> להפעיל את הקובץ ישירות כאשר הסצנה מוטענת למסך. אם לא נסמן את זה נצטרך להפעיל את האודיו-קליפ בקוד דרך המ</w:t>
-      </w:r>
-      <w:r>
-        <w:rPr>
-          <w:rFonts w:hint="cs"/>
-          <w:rtl/>
-        </w:rPr>
-        <w:t>ת</w:t>
-      </w:r>
-      <w:r>
-        <w:rPr>
-          <w:rFonts w:hint="cs"/>
-          <w:rtl/>
-        </w:rPr>
-        <w:t xml:space="preserve">ודה </w:t>
-      </w:r>
-      <w:r>
-        <w:t>Play()</w:t>
-      </w:r>
-      <w:r>
-        <w:rPr>
-          <w:rFonts w:hint="cs"/>
-          <w:rtl/>
-        </w:rPr>
-        <w:t>.</w:t>
-      </w:r>
-      <w:r>
-        <w:rPr>
-          <w:rtl/>
-        </w:rPr>
-        <w:br/>
-      </w:r>
-      <w:r>
-        <w:rPr>
+        </w:rPr>
+        <w:t>Play on Awake</w:t>
+      </w:r>
+      <w:r>
+        <w:rPr>
+          <w:rFonts w:hint="cs"/>
           <w:b/>
           <w:bCs/>
-        </w:rPr>
-        <w:t>Loop</w:t>
-      </w:r>
-      <w:r>
-        <w:rPr>
-          <w:rFonts w:hint="cs"/>
+          <w:rtl/>
+        </w:rPr>
+        <w:t>-</w:t>
+      </w:r>
+      <w:r>
+        <w:rPr>
+          <w:rFonts w:hint="cs"/>
+          <w:rtl/>
+        </w:rPr>
+        <w:t xml:space="preserve">משתנה </w:t>
+      </w:r>
+      <w:r>
+        <w:rPr>
+          <w:rFonts w:hint="cs"/>
+          <w:rtl/>
+        </w:rPr>
+        <w:t>בוליאני שמאפשר</w:t>
+      </w:r>
+      <w:r>
+        <w:rPr>
+          <w:rFonts w:hint="cs"/>
+          <w:rtl/>
+        </w:rPr>
+        <w:t xml:space="preserve"> להפעיל את הקובץ ישירות כאשר הסצנה מוטענת למסך. אם לא נסמן את זה נצטרך להפעיל את האודיו-קליפ בקוד דרך המ</w:t>
+      </w:r>
+      <w:r>
+        <w:rPr>
+          <w:rFonts w:hint="cs"/>
+          <w:rtl/>
+        </w:rPr>
+        <w:t>ת</w:t>
+      </w:r>
+      <w:r>
+        <w:rPr>
+          <w:rFonts w:hint="cs"/>
+          <w:rtl/>
+        </w:rPr>
+        <w:t xml:space="preserve">ודה </w:t>
+      </w:r>
+      <w:r>
+        <w:t>Play()</w:t>
+      </w:r>
+      <w:r>
+        <w:rPr>
+          <w:rFonts w:hint="cs"/>
+          <w:rtl/>
+        </w:rPr>
+        <w:t>.</w:t>
+      </w:r>
+      <w:r>
+        <w:rPr>
+          <w:rtl/>
+        </w:rPr>
+        <w:br/>
+      </w:r>
+      <w:r>
+        <w:rPr>
           <w:b/>
           <w:bCs/>
-          <w:rtl/>
-        </w:rPr>
-        <w:t xml:space="preserve">- </w:t>
-      </w:r>
-      <w:r>
-        <w:rPr>
-          <w:rFonts w:hint="cs"/>
-          <w:rtl/>
-        </w:rPr>
-        <w:t xml:space="preserve">מנגן את הצליל בלופים עד שיבטלו את הצליל </w:t>
-      </w:r>
-      <w:r>
-        <w:rPr>
-          <w:rFonts w:hint="cs"/>
-          <w:rtl/>
-        </w:rPr>
-        <w:t xml:space="preserve">או </w:t>
-      </w:r>
-      <w:r>
-        <w:rPr>
-          <w:rFonts w:hint="cs"/>
-          <w:rtl/>
-        </w:rPr>
-        <w:t xml:space="preserve">את המשתנה </w:t>
-      </w:r>
-      <w:r>
-        <w:t>loop</w:t>
-      </w:r>
-      <w:r>
-        <w:rPr>
-          <w:rFonts w:hint="cs"/>
-          <w:rtl/>
-        </w:rPr>
-        <w:t xml:space="preserve"> .</w:t>
-      </w:r>
-      <w:r>
-        <w:rPr>
-          <w:rtl/>
-        </w:rPr>
-        <w:br/>
-      </w:r>
-      <w:r>
-        <w:rPr>
+        </w:rPr>
+        <w:t>Loop</w:t>
+      </w:r>
+      <w:r>
+        <w:rPr>
+          <w:rFonts w:hint="cs"/>
           <w:b/>
           <w:bCs/>
-        </w:rPr>
-        <w:t>Priority</w:t>
-      </w:r>
-      <w:r>
-        <w:rPr>
-          <w:rFonts w:hint="cs"/>
+          <w:rtl/>
+        </w:rPr>
+        <w:t xml:space="preserve">- </w:t>
+      </w:r>
+      <w:r>
+        <w:rPr>
+          <w:rFonts w:hint="cs"/>
+          <w:rtl/>
+        </w:rPr>
+        <w:t xml:space="preserve">מנגן את הצליל בלופים עד שיבטלו את הצליל </w:t>
+      </w:r>
+      <w:r>
+        <w:rPr>
+          <w:rFonts w:hint="cs"/>
+          <w:rtl/>
+        </w:rPr>
+        <w:t xml:space="preserve">או </w:t>
+      </w:r>
+      <w:r>
+        <w:rPr>
+          <w:rFonts w:hint="cs"/>
+          <w:rtl/>
+        </w:rPr>
+        <w:t xml:space="preserve">את המשתנה </w:t>
+      </w:r>
+      <w:r>
+        <w:t>loop</w:t>
+      </w:r>
+      <w:r>
+        <w:rPr>
+          <w:rFonts w:hint="cs"/>
+          <w:rtl/>
+        </w:rPr>
+        <w:t xml:space="preserve"> .</w:t>
+      </w:r>
+      <w:r>
+        <w:rPr>
+          <w:rtl/>
+        </w:rPr>
+        <w:br/>
+      </w:r>
+      <w:r>
+        <w:rPr>
           <w:b/>
           <w:bCs/>
-          <w:rtl/>
-        </w:rPr>
-        <w:t>-</w:t>
-      </w:r>
-      <w:r>
-        <w:rPr>
-          <w:rFonts w:hint="cs"/>
-          <w:rtl/>
-        </w:rPr>
-        <w:t xml:space="preserve"> </w:t>
-      </w:r>
-      <w:r>
-        <w:rPr>
-          <w:rFonts w:hint="cs"/>
-          <w:rtl/>
-        </w:rPr>
-        <w:t xml:space="preserve"> </w:t>
-      </w:r>
-      <w:r>
-        <w:rPr>
-          <w:rFonts w:hint="cs"/>
-          <w:rtl/>
-        </w:rPr>
-        <w:t>קובע את חשיבות הצליל יחסית לצלילים אחרים בסצנה. 0- החשיבות הכי גבוהה ו- 256- החשיבות הכי נמוכה(הברירת מחדל היא 128). משתמשים ב-0 לרצועות מוזיקה בדר"כ.</w:t>
-      </w:r>
-      <w:r>
-        <w:rPr>
-          <w:rtl/>
-        </w:rPr>
-        <w:br/>
-      </w:r>
-      <w:r>
-        <w:rPr>
+        </w:rPr>
+        <w:t>Priority</w:t>
+      </w:r>
+      <w:r>
+        <w:rPr>
+          <w:rFonts w:hint="cs"/>
           <w:b/>
           <w:bCs/>
-        </w:rPr>
-        <w:t>Volume</w:t>
-      </w:r>
-      <w:r>
-        <w:rPr>
-          <w:rFonts w:hint="cs"/>
+          <w:rtl/>
+        </w:rPr>
+        <w:t>-</w:t>
+      </w:r>
+      <w:r>
+        <w:rPr>
+          <w:rFonts w:hint="cs"/>
+          <w:rtl/>
+        </w:rPr>
+        <w:t xml:space="preserve"> </w:t>
+      </w:r>
+      <w:r>
+        <w:rPr>
+          <w:rFonts w:hint="cs"/>
+          <w:rtl/>
+        </w:rPr>
+        <w:t xml:space="preserve"> </w:t>
+      </w:r>
+      <w:r>
+        <w:rPr>
+          <w:rFonts w:hint="cs"/>
+          <w:rtl/>
+        </w:rPr>
+        <w:t>קובע את חשיבות הצליל יחסית לצלילים אחרים בסצנה. 0- החשיבות הכי גבוהה ו- 256- החשיבות הכי נמוכה(הברירת מחדל היא 128). משתמשים ב-0 לרצועות מוזיקה בדר"כ.</w:t>
+      </w:r>
+      <w:r>
+        <w:rPr>
+          <w:rtl/>
+        </w:rPr>
+        <w:br/>
+      </w:r>
+      <w:r>
+        <w:rPr>
           <w:b/>
           <w:bCs/>
-          <w:rtl/>
-        </w:rPr>
-        <w:t>-</w:t>
-      </w:r>
-      <w:r>
-        <w:rPr>
-          <w:rFonts w:hint="cs"/>
-          <w:rtl/>
-        </w:rPr>
-        <w:t xml:space="preserve">  עוצמת הסאונד. מוגדרת להיות כמה המוזיקה "רחוקה" מאתנו (מה-</w:t>
-      </w:r>
-      <w:r>
-        <w:t>Audio Listener</w:t>
-      </w:r>
-      <w:r>
-        <w:rPr>
-          <w:rFonts w:hint="cs"/>
-          <w:rtl/>
-        </w:rPr>
-        <w:t xml:space="preserve"> ) כל יחידה שווה בערך מטר.</w:t>
-      </w:r>
-      <w:r>
-        <w:rPr>
-          <w:rtl/>
-        </w:rPr>
-        <w:br/>
-      </w:r>
-      <w:r>
-        <w:rPr>
+        </w:rPr>
+        <w:t>Volume</w:t>
+      </w:r>
+      <w:r>
+        <w:rPr>
+          <w:rFonts w:hint="cs"/>
           <w:b/>
           <w:bCs/>
-        </w:rPr>
-        <w:t>Pitch</w:t>
-      </w:r>
-      <w:r>
-        <w:rPr>
-          <w:rFonts w:hint="cs"/>
+          <w:rtl/>
+        </w:rPr>
+        <w:t>-</w:t>
+      </w:r>
+      <w:r>
+        <w:rPr>
+          <w:rFonts w:hint="cs"/>
+          <w:rtl/>
+        </w:rPr>
+        <w:t xml:space="preserve">  עוצמת הסאונד. מוגדרת להיות כמה המוזיקה "רחוקה" מאתנו (מה-</w:t>
+      </w:r>
+      <w:r>
+        <w:t>Audio Listener</w:t>
+      </w:r>
+      <w:r>
+        <w:rPr>
+          <w:rFonts w:hint="cs"/>
+          <w:rtl/>
+        </w:rPr>
+        <w:t xml:space="preserve"> ) כל יחידה שווה בערך מטר.</w:t>
+      </w:r>
+      <w:r>
+        <w:rPr>
+          <w:rtl/>
+        </w:rPr>
+        <w:br/>
+      </w:r>
+      <w:r>
+        <w:rPr>
           <w:b/>
           <w:bCs/>
-          <w:rtl/>
-        </w:rPr>
-        <w:t>-</w:t>
-      </w:r>
-      <w:r>
-        <w:rPr>
-          <w:rFonts w:hint="cs"/>
-          <w:rtl/>
-        </w:rPr>
-        <w:t xml:space="preserve">  מהירות הסאונד .1-מהירות נורמלית, מתחת לזה המהירות איטית יותר ומעל זה המהירות גבוה יותר, המהירויות מוצגות ככפולות של המהירות המקורית, כך למשל מהירות 1 היא כאילו פי 1 מהמהירות המקורית שזאת אותה מהירות.</w:t>
-      </w:r>
-      <w:r>
-        <w:rPr>
-          <w:rtl/>
-        </w:rPr>
-        <w:br/>
-      </w:r>
-      <w:r>
-        <w:rPr>
+        </w:rPr>
+        <w:t>Pitch</w:t>
+      </w:r>
+      <w:r>
+        <w:rPr>
+          <w:rFonts w:hint="cs"/>
           <w:b/>
           <w:bCs/>
-        </w:rPr>
-        <w:t>Stereo pan</w:t>
-      </w:r>
-      <w:r>
-        <w:rPr>
-          <w:rFonts w:hint="cs"/>
+          <w:rtl/>
+        </w:rPr>
+        <w:t>-</w:t>
+      </w:r>
+      <w:r>
+        <w:rPr>
+          <w:rFonts w:hint="cs"/>
+          <w:rtl/>
+        </w:rPr>
+        <w:t xml:space="preserve">  מהירות הסאונד .1-מהירות נורמלית, מתחת לזה המהירות איטית יותר ומעל זה המהירות גבוה יותר, המהירויות מוצגות ככפולות של המהירות המקורית, כך למשל מהירות 1 היא כאילו פי 1 מהמהירות המקורית שזאת אותה מהירות.</w:t>
+      </w:r>
+      <w:r>
+        <w:rPr>
+          <w:rtl/>
+        </w:rPr>
+        <w:br/>
+      </w:r>
+      <w:r>
+        <w:rPr>
           <w:b/>
           <w:bCs/>
-          <w:rtl/>
-        </w:rPr>
-        <w:t xml:space="preserve">-  </w:t>
-      </w:r>
-      <w:r>
-        <w:rPr>
-          <w:rFonts w:hint="cs"/>
-          <w:rtl/>
-        </w:rPr>
-        <w:t>קובע להיכן הצליל קרוב יותר- לאזור הימני או השמאלי.</w:t>
-      </w:r>
-      <w:r>
-        <w:rPr>
-          <w:rtl/>
-        </w:rPr>
-        <w:br/>
-      </w:r>
-      <w:r>
-        <w:rPr>
+        </w:rPr>
+        <w:t>Stereo pan</w:t>
+      </w:r>
+      <w:r>
+        <w:rPr>
+          <w:rFonts w:hint="cs"/>
           <w:b/>
           <w:bCs/>
-        </w:rPr>
-        <w:t>Spatial Blend</w:t>
-      </w:r>
-      <w:r>
-        <w:rPr>
-          <w:rFonts w:hint="cs"/>
+          <w:rtl/>
+        </w:rPr>
+        <w:t xml:space="preserve">-  </w:t>
+      </w:r>
+      <w:r>
+        <w:rPr>
+          <w:rFonts w:hint="cs"/>
+          <w:rtl/>
+        </w:rPr>
+        <w:t>קובע להיכן הצליל קרוב יותר- לאזור הימני או השמאלי.</w:t>
+      </w:r>
+      <w:r>
+        <w:rPr>
+          <w:rtl/>
+        </w:rPr>
+        <w:br/>
+      </w:r>
+    </w:p>
+    <w:p>
+      <w:pPr>
+        <w:rPr>
+          <w:rtl/>
+        </w:rPr>
+      </w:pPr>
+      <w:r>
+        <w:rPr>
           <w:b/>
           <w:bCs/>
+        </w:rPr>
+        <w:t>Spatial Blend</w:t>
+      </w:r>
+      <w:r>
+        <w:rPr>
+          <w:rFonts w:hint="cs"/>
+          <w:b/>
+          <w:bCs/>
           <w:rtl/>
         </w:rPr>
         <w:t xml:space="preserve">-  </w:t>
@@ -1010,7 +1019,129 @@
           <w:rFonts w:hint="cs"/>
           <w:rtl/>
         </w:rPr>
-        <w:t>קובע כמה השפעה יש למנוע התלת-ממדי על ה-</w:t>
+        <w:t xml:space="preserve">קובע </w:t>
+      </w:r>
+      <w:r>
+        <w:rPr>
+          <w:rFonts w:hint="cs"/>
+          <w:rtl/>
+        </w:rPr>
+        <w:t xml:space="preserve">עד כמה עוצמת הצליל תלויה במרחק של המאזין (כלומר המצלמה הראשית) ממקור הקול. ברירת המחדל היא 0 </w:t>
+      </w:r>
+      <w:r>
+        <w:rPr>
+          <w:rtl/>
+        </w:rPr>
+        <w:t>–</w:t>
+      </w:r>
+      <w:r>
+        <w:rPr>
+          <w:rFonts w:hint="cs"/>
+          <w:rtl/>
+        </w:rPr>
+        <w:t xml:space="preserve"> כלומר עוצמת הצליל היא קבועה ואינה תלויה כלל במרחק. אפשר להגדיל את המספר הזה עד 1 </w:t>
+      </w:r>
+      <w:r>
+        <w:rPr>
+          <w:rtl/>
+        </w:rPr>
+        <w:t>–</w:t>
+      </w:r>
+      <w:r>
+        <w:rPr>
+          <w:rFonts w:hint="cs"/>
+          <w:rtl/>
+        </w:rPr>
+        <w:t xml:space="preserve"> עוצמת צליל היורדת עם המרחק. איך בדיוק עוצמת הצליל יורדת עם המרחק </w:t>
+      </w:r>
+      <w:r>
+        <w:rPr>
+          <w:rtl/>
+        </w:rPr>
+        <w:t>–</w:t>
+      </w:r>
+      <w:r>
+        <w:rPr>
+          <w:rFonts w:hint="cs"/>
+          <w:rtl/>
+        </w:rPr>
+        <w:t xml:space="preserve"> זה נקבע לפי הפרמטרים למטה, בחלון ה "</w:t>
+      </w:r>
+      <w:r>
+        <w:t>3D</w:t>
+      </w:r>
+      <w:r>
+        <w:rPr>
+          <w:rFonts w:hint="cs"/>
+          <w:rtl/>
+        </w:rPr>
+        <w:t>". ברירת המחדל היא ירידה לוגריתמית, אפשר גם לבחור ירידה  ליניארית או אחרת.</w:t>
+      </w:r>
+    </w:p>
+    <w:p>
+      <w:pPr>
+        <w:rPr>
+          <w:rFonts w:hint="cs"/>
+          <w:rtl/>
+        </w:rPr>
+      </w:pPr>
+      <w:r>
+        <w:rPr>
+          <w:rFonts w:hint="cs"/>
+          <w:rtl/>
+        </w:rPr>
+        <w:t xml:space="preserve">אפשר להשתמש ב </w:t>
+      </w:r>
+      <w:r>
+        <w:rPr>
+          <w:rFonts w:hint="cs"/>
+        </w:rPr>
+        <w:t>S</w:t>
+      </w:r>
+      <w:r>
+        <w:t>patial Blend</w:t>
+      </w:r>
+      <w:r>
+        <w:rPr>
+          <w:rFonts w:hint="cs"/>
+          <w:rtl/>
+        </w:rPr>
+        <w:t xml:space="preserve"> כדי לתת לשחקן רמזים קוליים על המקום שבו הוא נמצא. למשל, כשהשחקן נמצא ביער הוא שומע ציפורים מצייצות, ככל שהוא מתרחק מהיער הקול נחלש, וכשהוא מתקרב לעיר הוא שומע קול של מכוניות שהולך ומתחזק, וכו'.</w:t>
+      </w:r>
+    </w:p>
+    <w:p>
+      <w:pPr>
+        <w:rPr>
+          <w:rtl/>
+        </w:rPr>
+      </w:pPr>
+      <w:r>
+        <w:rPr>
+          <w:rtl/>
+        </w:rPr>
+        <w:lastRenderedPageBreak/>
+        <w:br/>
+      </w:r>
+      <w:r>
+        <w:rPr>
+          <w:rFonts w:hint="cs"/>
+          <w:rtl/>
+        </w:rPr>
+        <w:t>מ</w:t>
+      </w:r>
+      <w:r>
+        <w:rPr>
+          <w:rFonts w:hint="cs"/>
+          <w:rtl/>
+        </w:rPr>
+        <w:t>עצם היות ה</w:t>
+      </w:r>
+      <w:r>
+        <w:rPr>
+          <w:rFonts w:hint="cs"/>
+          <w:rtl/>
+        </w:rPr>
+        <w:t>-</w:t>
       </w:r>
       <w:r>
         <w:t>AudioSource</w:t>
@@ -1020,16 +1151,162 @@
           <w:rFonts w:hint="cs"/>
           <w:rtl/>
         </w:rPr>
+        <w:t xml:space="preserve"> רכיב של </w:t>
+      </w:r>
+      <w:r>
+        <w:t>unity</w:t>
+      </w:r>
+      <w:r>
+        <w:rPr>
+          <w:rFonts w:hint="cs"/>
+          <w:rtl/>
+        </w:rPr>
+        <w:t>, כלומר יורש מ-</w:t>
+      </w:r>
+      <w:r>
+        <w:t xml:space="preserve">monobehavior </w:t>
+      </w:r>
+      <w:r>
+        <w:rPr>
+          <w:rFonts w:hint="cs"/>
+          <w:rtl/>
+        </w:rPr>
+        <w:t xml:space="preserve">,הוא </w:t>
+      </w:r>
+      <w:r>
+        <w:rPr>
+          <w:rFonts w:hint="cs"/>
+          <w:rtl/>
+        </w:rPr>
+        <w:t xml:space="preserve">יכול להיצמד ישירות לכל </w:t>
+      </w:r>
+      <w:r>
+        <w:t>GameObject</w:t>
+      </w:r>
+      <w:r>
+        <w:rPr>
+          <w:rFonts w:hint="cs"/>
+          <w:rtl/>
+        </w:rPr>
+        <w:t xml:space="preserve"> של </w:t>
+      </w:r>
+      <w:r>
+        <w:t>unity</w:t>
+      </w:r>
+      <w:r>
+        <w:rPr>
+          <w:rFonts w:hint="cs"/>
+          <w:rtl/>
+        </w:rPr>
         <w:t>.</w:t>
       </w:r>
       <w:r>
         <w:rPr>
+          <w:rFonts w:hint="cs"/>
+          <w:rtl/>
+        </w:rPr>
+        <w:t xml:space="preserve">  </w:t>
+      </w:r>
+    </w:p>
+    <w:p>
+      <w:pPr>
+        <w:rPr>
+          <w:rtl/>
+        </w:rPr>
+      </w:pPr>
+      <w:r>
+        <w:rPr>
+          <w:rFonts w:hint="cs"/>
+          <w:rtl/>
+        </w:rPr>
+        <w:t>חלק מרכזי מהפעלת אפקטים קוליים הוא השימוש באיזשהו טריגר שיפעיל אותם, איזשהו תנאי שיתקיים שלפיו יופעל הקובץ</w:t>
+      </w:r>
+      <w:r>
+        <w:rPr>
+          <w:rFonts w:hint="cs"/>
+          <w:rtl/>
+        </w:rPr>
+        <w:t xml:space="preserve"> </w:t>
+      </w:r>
+      <w:r>
+        <w:rPr>
+          <w:rFonts w:hint="cs"/>
+          <w:rtl/>
+        </w:rPr>
+        <w:t>(למשל פגיעה ע"י לייזר, תחילת משחק וכו').</w:t>
+      </w:r>
+    </w:p>
+    <w:p>
+      <w:pPr>
+        <w:pStyle w:val="Heading2"/>
+        <w:rPr>
+          <w:rtl/>
+        </w:rPr>
+      </w:pPr>
+      <w:r>
+        <w:rPr>
+          <w:rFonts w:hint="cs"/>
+          <w:rtl/>
+        </w:rPr>
+        <w:t>מוזיקת רקע-</w:t>
+      </w:r>
+      <w:r>
+        <w:rPr>
+          <w:rFonts w:hint="cs"/>
+          <w:rtl/>
+        </w:rPr>
+        <w:t xml:space="preserve"> </w:t>
+      </w:r>
+    </w:p>
+    <w:p>
+      <w:pPr>
+        <w:rPr>
+          <w:rFonts w:hint="cs"/>
+          <w:rtl/>
+        </w:rPr>
+      </w:pPr>
+      <w:r>
+        <w:rPr>
+          <w:rFonts w:hint="cs"/>
+          <w:rtl/>
+        </w:rPr>
+        <w:t>נתחיל בדבר הפשוט יותר לעשות- מנגינת רקע.</w:t>
+      </w:r>
+      <w:r>
+        <w:rPr>
           <w:rtl/>
         </w:rPr>
         <w:br/>
       </w:r>
       <w:r>
         <w:rPr>
+          <w:rFonts w:hint="cs"/>
+          <w:rtl/>
+        </w:rPr>
+        <w:t xml:space="preserve">בשביל מוזיקה שמתנגנת ברקע נצטרך איזשהו אובייקט שיכיל בתוכו את האודיו-קליפ. ניצור אובייקט ריק חדש ונוסיף לו את הרכיב </w:t>
+      </w:r>
+      <w:r>
+        <w:t>AudioSource</w:t>
+      </w:r>
+      <w:r>
+        <w:rPr>
+          <w:rFonts w:hint="cs"/>
+          <w:rtl/>
+        </w:rPr>
+        <w:t xml:space="preserve">. למי שלא זוכר, כדי להוסיף רכיב חדש צריך ללכת ל- </w:t>
+      </w:r>
+      <w:r>
+        <w:t xml:space="preserve"> Add Component </w:t>
+      </w:r>
+      <w:r>
+        <w:rPr>
+          <w:rFonts w:hint="cs"/>
+          <w:rtl/>
+        </w:rPr>
+        <w:t xml:space="preserve"> באינספקטור, ולחפש בשורת חיפוש את שם האובייקט אותו אנחנו רוצים. </w:t>
+      </w:r>
+      <w:r>
+        <w:rPr>
           <w:rtl/>
         </w:rPr>
         <w:br/>
@@ -1039,14 +1316,458 @@
           <w:rFonts w:hint="cs"/>
           <w:rtl/>
         </w:rPr>
-        <w:t>מ</w:t>
-      </w:r>
-      <w:r>
-        <w:rPr>
-          <w:rFonts w:hint="cs"/>
-          <w:rtl/>
-        </w:rPr>
-        <w:t>עצם היות ה</w:t>
+        <w:t xml:space="preserve">לתוך הרכיב שהוספנו נגרור את קובץ שמע לשורה </w:t>
+      </w:r>
+      <w:r>
+        <w:t>Audio Clip</w:t>
+      </w:r>
+      <w:r>
+        <w:rPr>
+          <w:rFonts w:hint="cs"/>
+          <w:rtl/>
+        </w:rPr>
+        <w:t>, ונוודא ש-</w:t>
+      </w:r>
+      <w:r>
+        <w:t>play on awake</w:t>
+      </w:r>
+      <w:r>
+        <w:rPr>
+          <w:rFonts w:hint="cs"/>
+          <w:rtl/>
+        </w:rPr>
+        <w:t xml:space="preserve"> מסומן</w:t>
+      </w:r>
+      <w:r>
+        <w:rPr>
+          <w:rFonts w:hint="cs"/>
+          <w:rtl/>
+        </w:rPr>
+        <w:t xml:space="preserve"> </w:t>
+      </w:r>
+      <w:r>
+        <w:rPr>
+          <w:rFonts w:hint="cs"/>
+          <w:rtl/>
+        </w:rPr>
+        <w:t xml:space="preserve">(שברגע שמופעל האובייקט משחק מופעל גם האפקט קול), ושגם </w:t>
+      </w:r>
+      <w:r>
+        <w:t>loop</w:t>
+      </w:r>
+      <w:r>
+        <w:rPr>
+          <w:rFonts w:hint="cs"/>
+          <w:rtl/>
+        </w:rPr>
+        <w:t xml:space="preserve"> מסומן, כי אחרי הכל אנחנו רוצים שהשיר יתנגן במשך כל הסצנה.</w:t>
+      </w:r>
+      <w:r>
+        <w:rPr>
+          <w:rtl/>
+        </w:rPr>
+        <w:br/>
+      </w:r>
+      <w:r>
+        <w:rPr>
+          <w:rFonts w:hint="cs"/>
+          <w:rtl/>
+        </w:rPr>
+        <w:t xml:space="preserve">וברמת העיקרון זהו, לא צריך אפילו להתעסק </w:t>
+      </w:r>
+      <w:r>
+        <w:rPr>
+          <w:rFonts w:hint="cs"/>
+          <w:rtl/>
+        </w:rPr>
+        <w:t>ב</w:t>
+      </w:r>
+      <w:r>
+        <w:rPr>
+          <w:rFonts w:hint="cs"/>
+          <w:rtl/>
+        </w:rPr>
+        <w:t>קוד.</w:t>
+      </w:r>
+      <w:r>
+        <w:rPr>
+          <w:rFonts w:hint="cs"/>
+          <w:rtl/>
+        </w:rPr>
+        <w:t xml:space="preserve"> </w:t>
+      </w:r>
+      <w:r>
+        <w:rPr>
+          <w:rFonts w:hint="cs"/>
+          <w:rtl/>
+        </w:rPr>
+        <w:t>נשמור את הסצנה ונריץ את המשחק לוודא שהכל עובד.</w:t>
+      </w:r>
+      <w:r>
+        <w:rPr>
+          <w:rtl/>
+        </w:rPr>
+        <w:br/>
+      </w:r>
+      <w:r>
+        <w:rPr>
+          <w:rFonts w:hint="cs"/>
+          <w:rtl/>
+        </w:rPr>
+        <w:t xml:space="preserve">ולפני שנמשיך  </w:t>
+      </w:r>
+      <w:r>
+        <w:rPr>
+          <w:rFonts w:hint="cs"/>
+          <w:rtl/>
+        </w:rPr>
+        <w:t xml:space="preserve">ניתן למצוא ולהוריד מוזיקת רקע נהדרת למשחק דרך האתר </w:t>
+      </w:r>
+      <w:r>
+        <w:t>FreeSound.org</w:t>
+      </w:r>
+      <w:r>
+        <w:rPr>
+          <w:rFonts w:hint="cs"/>
+          <w:rtl/>
+        </w:rPr>
+        <w:t xml:space="preserve">. למי שלא מכיר, </w:t>
+      </w:r>
+      <w:r>
+        <w:rPr>
+          <w:rFonts w:hint="cs"/>
+          <w:rtl/>
+        </w:rPr>
+        <w:t xml:space="preserve">זה אתר עם קליפים נהדרים בחינם, בדרך-כלל  הדבר היחיד שצריך לעשות כדי להשתמש בהם הוא לתת קרדיט ליוצרים, למשל בקובץ </w:t>
+      </w:r>
+      <w:r>
+        <w:rPr>
+          <w:rFonts w:hint="cs"/>
+        </w:rPr>
+        <w:t>README</w:t>
+      </w:r>
+      <w:r>
+        <w:rPr>
+          <w:rFonts w:hint="cs"/>
+          <w:rtl/>
+        </w:rPr>
+        <w:t xml:space="preserve"> בגיטהאב של המשחק שלכם.</w:t>
+      </w:r>
+      <w:bookmarkStart w:id="0" w:name="_GoBack"/>
+      <w:bookmarkEnd w:id="0"/>
+    </w:p>
+    <w:p>
+      <w:pPr>
+        <w:pStyle w:val="Heading2"/>
+        <w:rPr>
+          <w:rtl/>
+        </w:rPr>
+      </w:pPr>
+      <w:r>
+        <w:rPr>
+          <w:rtl/>
+        </w:rPr>
+        <w:br/>
+      </w:r>
+      <w:r>
+        <w:rPr>
+          <w:rFonts w:hint="cs"/>
+          <w:rtl/>
+        </w:rPr>
+        <w:t xml:space="preserve">אפקטים קוליים- </w:t>
+      </w:r>
+    </w:p>
+    <w:p>
+      <w:pPr>
+        <w:rPr>
+          <w:rtl/>
+        </w:rPr>
+      </w:pPr>
+      <w:r>
+        <w:rPr>
+          <w:rFonts w:hint="cs"/>
+          <w:rtl/>
+        </w:rPr>
+        <w:t>יש כמה גישות באשר איך לעשות את האפקטים הקוליים. לפי הגישה הראשונה שצורכת מינימום של קוד היא להוסיף לכל אנימציה ייעודית (או אובייקט ייעודי) את הצליל שמתאים להם</w:t>
+      </w:r>
+      <w:r>
+        <w:rPr>
+          <w:rFonts w:hint="cs"/>
+          <w:rtl/>
+        </w:rPr>
+        <w:t xml:space="preserve"> שיופעל</w:t>
+      </w:r>
+      <w:r>
+        <w:rPr>
+          <w:rFonts w:hint="cs"/>
+          <w:rtl/>
+        </w:rPr>
+        <w:t xml:space="preserve"> ברגע שהם נוצרים. למשל נצמיד לאנימציה של הפיצוץ סאונד של פיצוץ כאשר הוא נוצר, ואפילו לא נצטרך להיכנס לקוד היות ויש לנו את המשתנה </w:t>
+      </w:r>
+      <w:r>
+        <w:t xml:space="preserve"> </w:t>
+      </w:r>
+      <w:r>
+        <w:t>Play on awake</w:t>
+      </w:r>
+      <w:r>
+        <w:rPr>
+          <w:rFonts w:hint="cs"/>
+          <w:rtl/>
+        </w:rPr>
+        <w:t xml:space="preserve"> באינספקטור,</w:t>
+      </w:r>
+      <w:r>
+        <w:rPr>
+          <w:rFonts w:hint="cs"/>
+          <w:rtl/>
+        </w:rPr>
+        <w:t xml:space="preserve"> כך שהצליל יופעל עם רגע היווצרות האובייקט. במקרים בהם יש לנו כמה אפקטים קוליים לאובייקט מסוים, לדוגמא דמות שפעם בעשר שניות מזכירה שצריך למהר, ופעם בחצי דקה מזכירה לו מה המשימה. נוכל להשתמש  במערך של </w:t>
+      </w:r>
+      <w:r>
+        <w:rPr>
+          <w:rFonts w:hint="cs"/>
+          <w:rtl/>
+        </w:rPr>
+        <w:t>אודיו</w:t>
+      </w:r>
+      <w:r>
+        <w:rPr>
+          <w:rFonts w:hint="cs"/>
+          <w:rtl/>
+        </w:rPr>
+        <w:t>-קליפים ו</w:t>
+      </w:r>
+      <w:r>
+        <w:rPr>
+          <w:rFonts w:hint="cs"/>
+          <w:rtl/>
+        </w:rPr>
+        <w:t>כל פעם יוטע</w:t>
+      </w:r>
+      <w:r>
+        <w:rPr>
+          <w:rFonts w:hint="cs"/>
+          <w:rtl/>
+        </w:rPr>
+        <w:t>ן ל</w:t>
+      </w:r>
+      <w:r>
+        <w:t>AudioSource</w:t>
+      </w:r>
+      <w:r>
+        <w:rPr>
+          <w:rFonts w:hint="cs"/>
+          <w:rtl/>
+        </w:rPr>
+        <w:t xml:space="preserve"> קליפ אחר. החיסרון כאן ברור- אין אפשרות לערוך כל קליפ בנפרד, יוצא שלכל הקליפים יהיו את אותם מאפיינים, מה שלא יעזור לנו אם נרצה שלכל קליפ יהיה את הערכים שלו. אפשרות אחרת היא לעשות מערך של </w:t>
+      </w:r>
+      <w:r>
+        <w:t>AudioSource</w:t>
+      </w:r>
+      <w:r>
+        <w:rPr>
+          <w:rFonts w:hint="cs"/>
+          <w:rtl/>
+        </w:rPr>
+        <w:t xml:space="preserve">, ואז נטעין למאורע את האחד הרלוונטי לו מהמערך. </w:t>
+      </w:r>
+    </w:p>
+    <w:p>
+      <w:pPr>
+        <w:rPr>
+          <w:rtl/>
+        </w:rPr>
+      </w:pPr>
+      <w:r>
+        <w:rPr>
+          <w:rFonts w:hint="cs"/>
+          <w:rtl/>
+        </w:rPr>
+        <w:t xml:space="preserve">גישה שניה, צורכת קצת יותר מאמץ אך שווה את זה לטווח הארוך, היא ליצור איזשהו </w:t>
+      </w:r>
+      <w:r>
+        <w:t>Audio Manager</w:t>
+      </w:r>
+      <w:r>
+        <w:rPr>
+          <w:rFonts w:hint="cs"/>
+          <w:rtl/>
+        </w:rPr>
+        <w:t xml:space="preserve"> שינהל לנו את הסאונד המתאים לכל מאורע. כך באירוע מסוים נבקש ממנהל הסאונד שיפעיל לנו צליל שמתאים לאותו אירוע. </w:t>
+      </w:r>
+      <w:r>
+        <w:rPr>
+          <w:rFonts w:hint="cs"/>
+          <w:rtl/>
+        </w:rPr>
+        <w:t>זה יעזור לנו</w:t>
+      </w:r>
+      <w:r>
+        <w:rPr>
+          <w:rFonts w:hint="cs"/>
+          <w:rtl/>
+        </w:rPr>
+        <w:t xml:space="preserve"> </w:t>
+      </w:r>
+      <w:r>
+        <w:rPr>
+          <w:rFonts w:hint="cs"/>
+          <w:rtl/>
+        </w:rPr>
+        <w:t>ל</w:t>
+      </w:r>
+      <w:r>
+        <w:rPr>
+          <w:rFonts w:hint="cs"/>
+          <w:rtl/>
+        </w:rPr>
+        <w:t>שמור על קוד יותר גנרי-יהיה לנו מקום מסודר לכל קבצי הסאונד שלנו ולא נצטרך לקפוץ בין אינספקטורים של כמה אובייקטים כדי לשנות צליל מסוים</w:t>
+      </w:r>
+      <w:r>
+        <w:rPr>
+          <w:rFonts w:hint="cs"/>
+          <w:rtl/>
+        </w:rPr>
+        <w:t>. כמו כן זה</w:t>
+      </w:r>
+      <w:r>
+        <w:rPr>
+          <w:rFonts w:hint="cs"/>
+          <w:rtl/>
+        </w:rPr>
+        <w:t xml:space="preserve"> </w:t>
+      </w:r>
+      <w:r>
+        <w:rPr>
+          <w:rFonts w:hint="cs"/>
+          <w:rtl/>
+        </w:rPr>
+        <w:t>מאפשר</w:t>
+      </w:r>
+      <w:r>
+        <w:rPr>
+          <w:rFonts w:hint="cs"/>
+          <w:rtl/>
+        </w:rPr>
+        <w:t xml:space="preserve"> לשמור על אותם צלילים בכמה סצנות. כפי שנראה בהמשך</w:t>
+      </w:r>
+      <w:r>
+        <w:rPr>
+          <w:rFonts w:hint="cs"/>
+          <w:rtl/>
+        </w:rPr>
+        <w:t xml:space="preserve"> במעבר בין סצנה לסצנה</w:t>
+      </w:r>
+      <w:r>
+        <w:t xml:space="preserve"> </w:t>
+      </w:r>
+      <w:r>
+        <w:rPr>
+          <w:rFonts w:hint="cs"/>
+          <w:rtl/>
+        </w:rPr>
+        <w:t>(או במעבר בין שלבים) לא נשמרים לנו אותם נתונים אלא אם הגדרנו מראש את האובייקט כ"לא נמחק בין סצנות"</w:t>
+      </w:r>
+      <w:r>
+        <w:t xml:space="preserve"> </w:t>
+      </w:r>
+      <w:r>
+        <w:rPr>
+          <w:rFonts w:hint="cs"/>
+          <w:rtl/>
+        </w:rPr>
+        <w:t>(כמין אובייקט סטטי).</w:t>
+      </w:r>
+      <w:r>
+        <w:rPr>
+          <w:rtl/>
+        </w:rPr>
+        <w:br/>
+      </w:r>
+      <w:r>
+        <w:rPr>
+          <w:rFonts w:hint="cs"/>
+          <w:rtl/>
+        </w:rPr>
+        <w:t>אם לא נשתמש במנהל, יהיה לנו קשה יותר לשמר כמה צלילים שי</w:t>
+      </w:r>
+      <w:r>
+        <w:rPr>
+          <w:rFonts w:hint="cs"/>
+          <w:rtl/>
+        </w:rPr>
+        <w:t>ת</w:t>
+      </w:r>
+      <w:r>
+        <w:rPr>
+          <w:rFonts w:hint="cs"/>
+          <w:rtl/>
+        </w:rPr>
+        <w:t xml:space="preserve">נגנו לאורך כמה סצנות. נצטרך </w:t>
+      </w:r>
+      <w:r>
+        <w:rPr>
+          <w:rFonts w:hint="cs"/>
+          <w:rtl/>
+        </w:rPr>
+        <w:t>לעבור אובייקט אוביי</w:t>
+      </w:r>
+      <w:r>
+        <w:rPr>
+          <w:rFonts w:hint="cs"/>
+          <w:rtl/>
+        </w:rPr>
+        <w:t>קט</w:t>
+      </w:r>
+      <w:r>
+        <w:rPr>
+          <w:rFonts w:hint="cs"/>
+          <w:rtl/>
+        </w:rPr>
+        <w:t xml:space="preserve"> </w:t>
+      </w:r>
+      <w:r>
+        <w:rPr>
+          <w:rFonts w:hint="cs"/>
+          <w:rtl/>
+        </w:rPr>
+        <w:t xml:space="preserve"> ולהגדיר אותו במיוחד. ובמנהל סאונד פשוט נגדיר אותו ככה וזה יספיק לנו. </w:t>
+      </w:r>
+      <w:r>
+        <w:rPr>
+          <w:rFonts w:hint="cs"/>
+          <w:rtl/>
+        </w:rPr>
+        <w:t xml:space="preserve"> </w:t>
+      </w:r>
+      <w:r>
+        <w:rPr>
+          <w:rFonts w:hint="cs"/>
+          <w:rtl/>
+        </w:rPr>
+        <w:t>אבל איך ניצור את ה-</w:t>
+      </w:r>
+      <w:r>
+        <w:t>Audio Manager</w:t>
+      </w:r>
+      <w:r>
+        <w:rPr>
+          <w:rFonts w:hint="cs"/>
+          <w:rtl/>
+        </w:rPr>
+        <w:t xml:space="preserve"> ?</w:t>
+      </w:r>
+    </w:p>
+    <w:p>
+      <w:pPr>
+        <w:pStyle w:val="Heading2"/>
+        <w:rPr>
+          <w:rtl/>
+        </w:rPr>
+      </w:pPr>
+      <w:r>
+        <w:t>Audio Manager</w:t>
       </w:r>
       <w:r>
         <w:rPr>
@@ -1055,6 +1776,116 @@
         </w:rPr>
         <w:t>-</w:t>
       </w:r>
+    </w:p>
+    <w:p>
+      <w:pPr>
+        <w:rPr>
+          <w:rtl/>
+        </w:rPr>
+      </w:pPr>
+      <w:r>
+        <w:rPr>
+          <w:rFonts w:hint="cs"/>
+          <w:rtl/>
+        </w:rPr>
+        <w:t xml:space="preserve">תחילה ניצור אובייקט ריק חדש עם השם </w:t>
+      </w:r>
+      <w:r>
+        <w:t>Audio Manager</w:t>
+      </w:r>
+      <w:r>
+        <w:rPr>
+          <w:rFonts w:hint="cs"/>
+          <w:rtl/>
+        </w:rPr>
+        <w:t xml:space="preserve"> ונחבר לו סקריפט.</w:t>
+      </w:r>
+      <w:r>
+        <w:rPr>
+          <w:rtl/>
+        </w:rPr>
+        <w:br/>
+      </w:r>
+      <w:r>
+        <w:rPr>
+          <w:rFonts w:hint="cs"/>
+          <w:rtl/>
+        </w:rPr>
+        <w:t xml:space="preserve">אנחנו רוצים לשלוט בקבצי האודיו ולכן נצטרך </w:t>
+      </w:r>
+      <w:r>
+        <w:rPr>
+          <w:rFonts w:hint="cs"/>
+          <w:rtl/>
+        </w:rPr>
+        <w:t>להשתמש במרחב שם</w:t>
+      </w:r>
+      <w:r>
+        <w:rPr>
+          <w:rFonts w:hint="cs"/>
+          <w:rtl/>
+        </w:rPr>
+        <w:t xml:space="preserve"> י</w:t>
+      </w:r>
+      <w:r>
+        <w:rPr>
+          <w:rFonts w:hint="cs"/>
+          <w:rtl/>
+        </w:rPr>
+        <w:t>י</w:t>
+      </w:r>
+      <w:r>
+        <w:rPr>
+          <w:rFonts w:hint="cs"/>
+          <w:rtl/>
+        </w:rPr>
+        <w:t xml:space="preserve">עודי של </w:t>
+      </w:r>
+      <w:r>
+        <w:t>unity</w:t>
+      </w:r>
+      <w:r>
+        <w:rPr>
+          <w:rFonts w:hint="cs"/>
+          <w:rtl/>
+        </w:rPr>
+        <w:t xml:space="preserve"> שמטפלת בקבצי אודי:</w:t>
+      </w:r>
+    </w:p>
+    <w:p>
+      <w:pPr>
+        <w:jc w:val="right"/>
+      </w:pPr>
+      <w:r>
+        <w:t>Using UnityEngine.Audio;</w:t>
+      </w:r>
+    </w:p>
+    <w:p>
+      <w:pPr>
+        <w:rPr>
+          <w:rtl/>
+        </w:rPr>
+      </w:pPr>
+      <w:r>
+        <w:rPr>
+          <w:rFonts w:hint="cs"/>
+          <w:rtl/>
+        </w:rPr>
+        <w:t>הרעיון במנהל האודיו הוא שנוכל להוסיף ולהפחית צלילים בקלות לרשימה תוך כדי שימוש. ואז כאשר נצטרך להשתמש באחד הצלילים נחפש את אותו הצליל שמתאים לאירוע מתוך הרשימה שהכנו מראש.</w:t>
+      </w:r>
+      <w:r>
+        <w:rPr>
+          <w:rtl/>
+        </w:rPr>
+        <w:br/>
+      </w:r>
+      <w:r>
+        <w:rPr>
+          <w:rFonts w:hint="cs"/>
+          <w:rtl/>
+        </w:rPr>
+        <w:t>בשביל שנוכל לשלוט במידע שנכנס לנו לתוך הרשימה בקלות ובלי סרבול של שימוש ב-</w:t>
+      </w:r>
       <w:r>
         <w:t>AudioSource</w:t>
       </w:r>
@@ -1063,54 +1894,17 @@
           <w:rFonts w:hint="cs"/>
           <w:rtl/>
         </w:rPr>
-        <w:t xml:space="preserve"> רכיב של </w:t>
-      </w:r>
-      <w:r>
-        <w:t>unity</w:t>
-      </w:r>
-      <w:r>
-        <w:rPr>
-          <w:rFonts w:hint="cs"/>
-          <w:rtl/>
-        </w:rPr>
-        <w:t>, כלומר יורש מ-</w:t>
-      </w:r>
-      <w:r>
-        <w:t xml:space="preserve">monobehavior </w:t>
-      </w:r>
-      <w:r>
-        <w:rPr>
-          <w:rFonts w:hint="cs"/>
-          <w:rtl/>
-        </w:rPr>
-        <w:t xml:space="preserve">,הוא </w:t>
-      </w:r>
-      <w:r>
-        <w:rPr>
-          <w:rFonts w:hint="cs"/>
-          <w:rtl/>
-        </w:rPr>
-        <w:t xml:space="preserve">יכול להיצמד ישירות לכל </w:t>
-      </w:r>
-      <w:r>
-        <w:t>GameObject</w:t>
-      </w:r>
-      <w:r>
-        <w:rPr>
-          <w:rFonts w:hint="cs"/>
-          <w:rtl/>
-        </w:rPr>
-        <w:t xml:space="preserve"> של </w:t>
-      </w:r>
-      <w:r>
-        <w:t>unity</w:t>
-      </w:r>
-      <w:r>
-        <w:rPr>
-          <w:rFonts w:hint="cs"/>
-          <w:rtl/>
-        </w:rPr>
-        <w:t>.</w:t>
+        <w:t xml:space="preserve"> ,ניצור מחלקה חדשה שתהווה מעטפת  לאודיו קליפים. ניצור סקריפט חדש ונקרא לו </w:t>
+      </w:r>
+      <w:r>
+        <w:t>Sound</w:t>
+      </w:r>
+      <w:r>
+        <w:rPr>
+          <w:rFonts w:hint="cs"/>
+          <w:rtl/>
+        </w:rPr>
+        <w:t xml:space="preserve"> לצורך הפשטות.</w:t>
       </w:r>
       <w:r>
         <w:rPr>
@@ -1123,759 +1917,7 @@
           <w:rFonts w:hint="cs"/>
           <w:rtl/>
         </w:rPr>
-        <w:t>חלק מרכזי מהפעלת אפקטים קוליים הוא השימוש באיזשהו טריגר שיפעיל אותם, איזשהו תנאי שיתקיים שלפיו יופעל הקובץ</w:t>
-      </w:r>
-      <w:r>
-        <w:rPr>
-          <w:rFonts w:hint="cs"/>
-          <w:rtl/>
-        </w:rPr>
-        <w:t xml:space="preserve"> </w:t>
-      </w:r>
-      <w:r>
-        <w:rPr>
-          <w:rFonts w:hint="cs"/>
-          <w:rtl/>
-        </w:rPr>
-        <w:t>(למשל פגיעה ע"י לייזר, תחילת משחק וכו').</w:t>
-      </w:r>
-    </w:p>
-    <w:p>
-      <w:pPr>
-        <w:pStyle w:val="Heading2"/>
-        <w:rPr>
-          <w:rtl/>
-        </w:rPr>
-      </w:pPr>
-      <w:r>
-        <w:rPr>
-          <w:rFonts w:hint="cs"/>
-          <w:rtl/>
-        </w:rPr>
         <w:lastRenderedPageBreak/>
-        <w:t>מוזיקת רקע-</w:t>
-      </w:r>
-      <w:r>
-        <w:rPr>
-          <w:rFonts w:hint="cs"/>
-          <w:rtl/>
-        </w:rPr>
-        <w:t xml:space="preserve"> </w:t>
-      </w:r>
-    </w:p>
-    <w:p>
-      <w:pPr>
-        <w:rPr>
-          <w:rtl/>
-        </w:rPr>
-      </w:pPr>
-      <w:r>
-        <w:rPr>
-          <w:rFonts w:hint="cs"/>
-          <w:rtl/>
-        </w:rPr>
-        <w:t>נתחיל בדבר הפשוט יותר לעשות- מנגינת רקע.</w:t>
-      </w:r>
-      <w:r>
-        <w:rPr>
-          <w:rtl/>
-        </w:rPr>
-        <w:br/>
-      </w:r>
-      <w:r>
-        <w:rPr>
-          <w:rFonts w:hint="cs"/>
-          <w:rtl/>
-        </w:rPr>
-        <w:t xml:space="preserve">בשביל מוזיקה שמתנגנת ברקע נצטרך איזשהו אובייקט שיכיל בתוכו את האודיו-קליפ. ניצור אובייקט ריק חדש ונוסיף לו את הרכיב </w:t>
-      </w:r>
-      <w:r>
-        <w:t>AudioSource</w:t>
-      </w:r>
-      <w:r>
-        <w:rPr>
-          <w:rFonts w:hint="cs"/>
-          <w:rtl/>
-        </w:rPr>
-        <w:t xml:space="preserve">. למי שלא זוכר, כדי להוסיף רכיב חדש צריך ללכת ל- </w:t>
-      </w:r>
-      <w:r>
-        <w:t xml:space="preserve"> Add Component </w:t>
-      </w:r>
-      <w:r>
-        <w:rPr>
-          <w:rFonts w:hint="cs"/>
-          <w:rtl/>
-        </w:rPr>
-        <w:t xml:space="preserve"> באינספקטור, ולחפש בשורת חיפוש את שם האובייקט אותו אנחנו רוצים. </w:t>
-      </w:r>
-      <w:r>
-        <w:rPr>
-          <w:rtl/>
-        </w:rPr>
-        <w:br/>
-      </w:r>
-      <w:r>
-        <w:rPr>
-          <w:rFonts w:hint="cs"/>
-          <w:rtl/>
-        </w:rPr>
-        <w:t xml:space="preserve">לתוך הרכיב שהוספנו נגרור את קובץ שמע לשורה </w:t>
-      </w:r>
-      <w:r>
-        <w:t>Audio Clip</w:t>
-      </w:r>
-      <w:r>
-        <w:rPr>
-          <w:rFonts w:hint="cs"/>
-          <w:rtl/>
-        </w:rPr>
-        <w:t>, ונוודא ש-</w:t>
-      </w:r>
-      <w:r>
-        <w:t>play on awake</w:t>
-      </w:r>
-      <w:r>
-        <w:rPr>
-          <w:rFonts w:hint="cs"/>
-          <w:rtl/>
-        </w:rPr>
-        <w:t xml:space="preserve"> מסומן</w:t>
-      </w:r>
-      <w:r>
-        <w:rPr>
-          <w:rFonts w:hint="cs"/>
-          <w:rtl/>
-        </w:rPr>
-        <w:t xml:space="preserve"> </w:t>
-      </w:r>
-      <w:r>
-        <w:rPr>
-          <w:rFonts w:hint="cs"/>
-          <w:rtl/>
-        </w:rPr>
-        <w:t xml:space="preserve">(שברגע שמופעל האובייקט משחק מופעל גם האפקט קול), ושגם </w:t>
-      </w:r>
-      <w:r>
-        <w:t>loop</w:t>
-      </w:r>
-      <w:r>
-        <w:rPr>
-          <w:rFonts w:hint="cs"/>
-          <w:rtl/>
-        </w:rPr>
-        <w:t xml:space="preserve"> מסומן, כי אחרי הכל אנחנו רוצים שהשיר יתנגן במשך כל הסצנה.</w:t>
-      </w:r>
-      <w:r>
-        <w:rPr>
-          <w:rtl/>
-        </w:rPr>
-        <w:br/>
-      </w:r>
-      <w:r>
-        <w:rPr>
-          <w:rFonts w:hint="cs"/>
-          <w:rtl/>
-        </w:rPr>
-        <w:t xml:space="preserve">וברמת העיקרון זהו, לא צריך אפילו להתעסק </w:t>
-      </w:r>
-      <w:r>
-        <w:rPr>
-          <w:rFonts w:hint="cs"/>
-          <w:rtl/>
-        </w:rPr>
-        <w:t>ב</w:t>
-      </w:r>
-      <w:r>
-        <w:rPr>
-          <w:rFonts w:hint="cs"/>
-          <w:rtl/>
-        </w:rPr>
-        <w:t>קוד.</w:t>
-      </w:r>
-      <w:r>
-        <w:rPr>
-          <w:rFonts w:hint="cs"/>
-          <w:rtl/>
-        </w:rPr>
-        <w:t xml:space="preserve"> </w:t>
-      </w:r>
-      <w:r>
-        <w:rPr>
-          <w:rFonts w:hint="cs"/>
-          <w:rtl/>
-        </w:rPr>
-        <w:t>נשמור את הסצנה ונריץ את המשחק לוודא שהכל עובד.</w:t>
-      </w:r>
-      <w:r>
-        <w:rPr>
-          <w:rtl/>
-        </w:rPr>
-        <w:br/>
-      </w:r>
-      <w:r>
-        <w:rPr>
-          <w:rFonts w:hint="cs"/>
-          <w:rtl/>
-        </w:rPr>
-        <w:t xml:space="preserve">ולפני שנמשיך  </w:t>
-      </w:r>
-      <w:r>
-        <w:rPr>
-          <w:rFonts w:hint="cs"/>
-          <w:rtl/>
-        </w:rPr>
-        <w:t xml:space="preserve">ניתן למצוא ולהוריד מוזיקת רקע נהדרת למשחק דרך האתר </w:t>
-      </w:r>
-      <w:r>
-        <w:t>YouTube</w:t>
-      </w:r>
-      <w:r>
-        <w:rPr>
-          <w:rFonts w:hint="cs"/>
-          <w:rtl/>
-        </w:rPr>
-        <w:t xml:space="preserve">. למי שלא מכיר, יש מלא אתרים שמאפשרים להוריד </w:t>
-      </w:r>
-      <w:r>
-        <w:rPr>
-          <w:rFonts w:hint="cs"/>
-          <w:rtl/>
-        </w:rPr>
-        <w:t>את ה</w:t>
-      </w:r>
-      <w:r>
-        <w:rPr>
-          <w:rFonts w:hint="cs"/>
-          <w:rtl/>
-        </w:rPr>
-        <w:t xml:space="preserve">תוכן של </w:t>
-      </w:r>
-      <w:r>
-        <w:rPr>
-          <w:rFonts w:hint="cs"/>
-          <w:rtl/>
-        </w:rPr>
-        <w:t>ה</w:t>
-      </w:r>
-      <w:r>
-        <w:rPr>
-          <w:rFonts w:hint="cs"/>
-          <w:rtl/>
-        </w:rPr>
-        <w:t xml:space="preserve">סרטון או לפחות את הפס-קול שלו בפורמט </w:t>
-      </w:r>
-      <w:r>
-        <w:t>mp3</w:t>
-      </w:r>
-      <w:r>
-        <w:rPr>
-          <w:rFonts w:hint="cs"/>
-          <w:rtl/>
-        </w:rPr>
-        <w:t>.</w:t>
-      </w:r>
-      <w:r>
-        <w:rPr>
-          <w:rFonts w:hint="cs"/>
-          <w:rtl/>
-        </w:rPr>
-        <w:t xml:space="preserve"> דוגמא לאתר:</w:t>
-      </w:r>
-    </w:p>
-    <w:p>
-      <w:pPr>
-        <w:jc w:val="right"/>
-        <w:rPr>
-          <w:rtl/>
-        </w:rPr>
-      </w:pPr>
-      <w:hyperlink r:id="rId11" w:history="1">
-        <w:r>
-          <w:rPr>
-            <w:rStyle w:val="Hyperlink"/>
-          </w:rPr>
-          <w:t>https://2conv.com/en4/youtube-mp3</w:t>
-        </w:r>
-        <w:r>
-          <w:rPr>
-            <w:rStyle w:val="Hyperlink"/>
-            <w:rFonts w:cs="Arial"/>
-            <w:rtl/>
-          </w:rPr>
-          <w:t>/</w:t>
-        </w:r>
-      </w:hyperlink>
-    </w:p>
-    <w:p>
-      <w:pPr>
-        <w:pStyle w:val="Heading2"/>
-        <w:rPr>
-          <w:rtl/>
-        </w:rPr>
-      </w:pPr>
-    </w:p>
-    <w:p>
-      <w:pPr>
-        <w:pStyle w:val="Heading2"/>
-        <w:rPr>
-          <w:rtl/>
-        </w:rPr>
-      </w:pPr>
-      <w:r>
-        <w:rPr>
-          <w:rtl/>
-        </w:rPr>
-        <w:br/>
-      </w:r>
-      <w:r>
-        <w:rPr>
-          <w:rFonts w:hint="cs"/>
-          <w:rtl/>
-        </w:rPr>
-        <w:t xml:space="preserve">אפקטים קוליים- </w:t>
-      </w:r>
-    </w:p>
-    <w:p>
-      <w:pPr>
-        <w:rPr>
-          <w:rtl/>
-        </w:rPr>
-      </w:pPr>
-      <w:r>
-        <w:rPr>
-          <w:rFonts w:hint="cs"/>
-          <w:rtl/>
-        </w:rPr>
-        <w:t>יש כמה גישות באשר איך לעשות את האפקטים הקוליים. לפי הגישה הראשונה שצורכת מינימום של קוד היא להוסיף לכל אנימציה ייעודית (או אובייקט ייעודי) את הצליל שמתאים להם</w:t>
-      </w:r>
-      <w:r>
-        <w:rPr>
-          <w:rFonts w:hint="cs"/>
-          <w:rtl/>
-        </w:rPr>
-        <w:t xml:space="preserve"> שיופעל</w:t>
-      </w:r>
-      <w:r>
-        <w:rPr>
-          <w:rFonts w:hint="cs"/>
-          <w:rtl/>
-        </w:rPr>
-        <w:t xml:space="preserve"> ברגע שהם נוצרים. למשל נצמיד לאנימציה של הפיצוץ סאונד של פיצוץ כאשר הוא נוצר, ואפילו לא נצטרך להיכנס לקוד היות ויש לנו את המשתנה </w:t>
-      </w:r>
-      <w:r>
-        <w:t xml:space="preserve"> </w:t>
-      </w:r>
-      <w:r>
-        <w:t>Play on awake</w:t>
-      </w:r>
-      <w:r>
-        <w:rPr>
-          <w:rFonts w:hint="cs"/>
-          <w:rtl/>
-        </w:rPr>
-        <w:t xml:space="preserve"> באינספקטור,</w:t>
-      </w:r>
-      <w:r>
-        <w:rPr>
-          <w:rFonts w:hint="cs"/>
-          <w:rtl/>
-        </w:rPr>
-        <w:t xml:space="preserve"> כך שהצליל יופעל עם רגע היווצרות האובייקט. במקרים בהם יש לנו כמה אפקטים קוליים לאובייקט מסוים, לדוגמא דמות שפעם בעשר שניות מזכירה שצריך למהר, ופעם בחצי דקה מזכירה לו מה המשימה. נוכל להשתמש  במערך של </w:t>
-      </w:r>
-      <w:r>
-        <w:rPr>
-          <w:rFonts w:hint="cs"/>
-          <w:rtl/>
-        </w:rPr>
-        <w:t>אודיו</w:t>
-      </w:r>
-      <w:r>
-        <w:rPr>
-          <w:rFonts w:hint="cs"/>
-          <w:rtl/>
-        </w:rPr>
-        <w:t>-קליפים ו</w:t>
-      </w:r>
-      <w:r>
-        <w:rPr>
-          <w:rFonts w:hint="cs"/>
-          <w:rtl/>
-        </w:rPr>
-        <w:t>כל פעם יוטע</w:t>
-      </w:r>
-      <w:r>
-        <w:rPr>
-          <w:rFonts w:hint="cs"/>
-          <w:rtl/>
-        </w:rPr>
-        <w:t>ן ל</w:t>
-      </w:r>
-      <w:r>
-        <w:t>AudioSource</w:t>
-      </w:r>
-      <w:r>
-        <w:rPr>
-          <w:rFonts w:hint="cs"/>
-          <w:rtl/>
-        </w:rPr>
-        <w:t xml:space="preserve"> קליפ אחר. החיסרון כאן ברור- אין אפשרות לערוך כל קליפ בנפרד, יוצא שלכל הקליפים יהיו את אותם מאפיינים, מה שלא יעזור לנו אם נרצה שלכל קליפ יהיה את הערכים שלו. אפשרות אחרת היא לעשות מערך של </w:t>
-      </w:r>
-      <w:r>
-        <w:t>AudioSource</w:t>
-      </w:r>
-      <w:r>
-        <w:rPr>
-          <w:rFonts w:hint="cs"/>
-          <w:rtl/>
-        </w:rPr>
-        <w:t xml:space="preserve">, ואז נטעין למאורע את האחד הרלוונטי לו מהמערך. </w:t>
-      </w:r>
-    </w:p>
-    <w:p>
-      <w:pPr>
-        <w:rPr>
-          <w:rtl/>
-        </w:rPr>
-      </w:pPr>
-      <w:r>
-        <w:rPr>
-          <w:rFonts w:hint="cs"/>
-          <w:rtl/>
-        </w:rPr>
-        <w:t xml:space="preserve">גישה שניה, צורכת קצת יותר מאמץ אך שווה את זה לטווח הארוך, היא ליצור איזשהו </w:t>
-      </w:r>
-      <w:r>
-        <w:t>Audio Manager</w:t>
-      </w:r>
-      <w:r>
-        <w:rPr>
-          <w:rFonts w:hint="cs"/>
-          <w:rtl/>
-        </w:rPr>
-        <w:t xml:space="preserve"> שינהל לנו את הסאונד המתאים לכל מאורע. כך באירוע מסוים נבקש ממנהל הסאונד שיפעיל לנו צליל שמתאים לאותו אירוע. </w:t>
-      </w:r>
-      <w:r>
-        <w:rPr>
-          <w:rFonts w:hint="cs"/>
-          <w:rtl/>
-        </w:rPr>
-        <w:t>זה יעזור לנו</w:t>
-      </w:r>
-      <w:r>
-        <w:rPr>
-          <w:rFonts w:hint="cs"/>
-          <w:rtl/>
-        </w:rPr>
-        <w:t xml:space="preserve"> </w:t>
-      </w:r>
-      <w:r>
-        <w:rPr>
-          <w:rFonts w:hint="cs"/>
-          <w:rtl/>
-        </w:rPr>
-        <w:t>ל</w:t>
-      </w:r>
-      <w:r>
-        <w:rPr>
-          <w:rFonts w:hint="cs"/>
-          <w:rtl/>
-        </w:rPr>
-        <w:t>שמור על קוד יותר גנרי-יהיה לנו מקום מסודר לכל קבצי הסאונד שלנו ולא נצטרך לקפוץ בין אינספקטורים של כמה אובייקטים כדי לשנות צליל מסוים</w:t>
-      </w:r>
-      <w:r>
-        <w:rPr>
-          <w:rFonts w:hint="cs"/>
-          <w:rtl/>
-        </w:rPr>
-        <w:t>. כמו כן זה</w:t>
-      </w:r>
-      <w:r>
-        <w:rPr>
-          <w:rFonts w:hint="cs"/>
-          <w:rtl/>
-        </w:rPr>
-        <w:t xml:space="preserve"> </w:t>
-      </w:r>
-      <w:r>
-        <w:rPr>
-          <w:rFonts w:hint="cs"/>
-          <w:rtl/>
-        </w:rPr>
-        <w:t>מאפשר</w:t>
-      </w:r>
-      <w:r>
-        <w:rPr>
-          <w:rFonts w:hint="cs"/>
-          <w:rtl/>
-        </w:rPr>
-        <w:t xml:space="preserve"> לשמור על אותם צלילים בכמה סצנות. כפי שנראה בהמשך</w:t>
-      </w:r>
-      <w:r>
-        <w:rPr>
-          <w:rFonts w:hint="cs"/>
-          <w:rtl/>
-        </w:rPr>
-        <w:t xml:space="preserve"> במעבר בין סצנה לסצנה</w:t>
-      </w:r>
-      <w:r>
-        <w:t xml:space="preserve"> </w:t>
-      </w:r>
-      <w:r>
-        <w:rPr>
-          <w:rFonts w:hint="cs"/>
-          <w:rtl/>
-        </w:rPr>
-        <w:t>(או במעבר בין שלבים) לא נשמרים לנו אותם נתונים אלא אם הגדרנו מראש את האובייקט כ"לא נמחק בין סצנות"</w:t>
-      </w:r>
-      <w:r>
-        <w:t xml:space="preserve"> </w:t>
-      </w:r>
-      <w:r>
-        <w:rPr>
-          <w:rFonts w:hint="cs"/>
-          <w:rtl/>
-        </w:rPr>
-        <w:t>(כמין אובייקט סטטי).</w:t>
-      </w:r>
-      <w:r>
-        <w:rPr>
-          <w:rtl/>
-        </w:rPr>
-        <w:br/>
-      </w:r>
-      <w:r>
-        <w:rPr>
-          <w:rFonts w:hint="cs"/>
-          <w:rtl/>
-        </w:rPr>
-        <w:t>אם לא נשתמש במנהל, יהיה לנו קשה יותר לשמר כמה צלילים שי</w:t>
-      </w:r>
-      <w:r>
-        <w:rPr>
-          <w:rFonts w:hint="cs"/>
-          <w:rtl/>
-        </w:rPr>
-        <w:t>ת</w:t>
-      </w:r>
-      <w:r>
-        <w:rPr>
-          <w:rFonts w:hint="cs"/>
-          <w:rtl/>
-        </w:rPr>
-        <w:t xml:space="preserve">נגנו לאורך כמה סצנות. נצטרך </w:t>
-      </w:r>
-      <w:r>
-        <w:rPr>
-          <w:rFonts w:hint="cs"/>
-          <w:rtl/>
-        </w:rPr>
-        <w:t>לעבור אובייקט אוביי</w:t>
-      </w:r>
-      <w:r>
-        <w:rPr>
-          <w:rFonts w:hint="cs"/>
-          <w:rtl/>
-        </w:rPr>
-        <w:t>קט</w:t>
-      </w:r>
-      <w:r>
-        <w:rPr>
-          <w:rFonts w:hint="cs"/>
-          <w:rtl/>
-        </w:rPr>
-        <w:t xml:space="preserve"> </w:t>
-      </w:r>
-      <w:r>
-        <w:rPr>
-          <w:rFonts w:hint="cs"/>
-          <w:rtl/>
-        </w:rPr>
-        <w:t xml:space="preserve"> ולהגדיר אותו במיוחד. ובמנהל סאונד פשוט נגדיר אותו ככה וזה יספיק לנו. </w:t>
-      </w:r>
-      <w:r>
-        <w:rPr>
-          <w:rFonts w:hint="cs"/>
-          <w:rtl/>
-        </w:rPr>
-        <w:t xml:space="preserve"> </w:t>
-      </w:r>
-      <w:r>
-        <w:rPr>
-          <w:rFonts w:hint="cs"/>
-          <w:rtl/>
-        </w:rPr>
-        <w:t>אבל איך ניצור את ה-</w:t>
-      </w:r>
-      <w:r>
-        <w:t>Audio Manager</w:t>
-      </w:r>
-      <w:r>
-        <w:rPr>
-          <w:rFonts w:hint="cs"/>
-          <w:rtl/>
-        </w:rPr>
-        <w:t xml:space="preserve"> ?</w:t>
-      </w:r>
-    </w:p>
-    <w:p>
-      <w:pPr>
-        <w:pStyle w:val="Heading2"/>
-        <w:rPr>
-          <w:rtl/>
-        </w:rPr>
-      </w:pPr>
-      <w:r>
-        <w:t>Audio Manager</w:t>
-      </w:r>
-      <w:r>
-        <w:rPr>
-          <w:rFonts w:hint="cs"/>
-          <w:rtl/>
-        </w:rPr>
-        <w:t>-</w:t>
-      </w:r>
-    </w:p>
-    <w:p>
-      <w:pPr>
-        <w:rPr>
-          <w:rtl/>
-        </w:rPr>
-      </w:pPr>
-      <w:r>
-        <w:rPr>
-          <w:rFonts w:hint="cs"/>
-          <w:rtl/>
-        </w:rPr>
-        <w:t xml:space="preserve">תחילה ניצור אובייקט ריק חדש עם השם </w:t>
-      </w:r>
-      <w:r>
-        <w:t>Audio Manager</w:t>
-      </w:r>
-      <w:r>
-        <w:rPr>
-          <w:rFonts w:hint="cs"/>
-          <w:rtl/>
-        </w:rPr>
-        <w:t xml:space="preserve"> ונחבר לו סקריפט.</w:t>
-      </w:r>
-      <w:r>
-        <w:rPr>
-          <w:rtl/>
-        </w:rPr>
-        <w:br/>
-      </w:r>
-      <w:r>
-        <w:rPr>
-          <w:rFonts w:hint="cs"/>
-          <w:rtl/>
-        </w:rPr>
-        <w:t xml:space="preserve">אנחנו רוצים לשלוט בקבצי האודיו ולכן נצטרך </w:t>
-      </w:r>
-      <w:r>
-        <w:rPr>
-          <w:rFonts w:hint="cs"/>
-          <w:rtl/>
-        </w:rPr>
-        <w:t>להשתמש במרחב שם</w:t>
-      </w:r>
-      <w:r>
-        <w:rPr>
-          <w:rFonts w:hint="cs"/>
-          <w:rtl/>
-        </w:rPr>
-        <w:t xml:space="preserve"> י</w:t>
-      </w:r>
-      <w:r>
-        <w:rPr>
-          <w:rFonts w:hint="cs"/>
-          <w:rtl/>
-        </w:rPr>
-        <w:t>י</w:t>
-      </w:r>
-      <w:r>
-        <w:rPr>
-          <w:rFonts w:hint="cs"/>
-          <w:rtl/>
-        </w:rPr>
-        <w:t xml:space="preserve">עודי של </w:t>
-      </w:r>
-      <w:r>
-        <w:t>unity</w:t>
-      </w:r>
-      <w:r>
-        <w:rPr>
-          <w:rFonts w:hint="cs"/>
-          <w:rtl/>
-        </w:rPr>
-        <w:t xml:space="preserve"> שמטפלת בקבצי אודי:</w:t>
-      </w:r>
-    </w:p>
-    <w:p>
-      <w:pPr>
-        <w:jc w:val="right"/>
-      </w:pPr>
-      <w:r>
-        <w:t>Using UnityEngine.Audio;</w:t>
-      </w:r>
-    </w:p>
-    <w:p>
-      <w:pPr>
-        <w:rPr>
-          <w:rtl/>
-        </w:rPr>
-      </w:pPr>
-      <w:r>
-        <w:rPr>
-          <w:rFonts w:hint="cs"/>
-          <w:rtl/>
-        </w:rPr>
-        <w:t>הרעיון במנהל האודיו הוא שנוכל להוסיף ולהפחית צלילים בקלות לרשימה תוך כדי שימוש. ואז כאשר נצטרך להשתמש באחד הצלילים נחפש את אותו הצליל שמתאים לאירוע מתוך הרשימה שהכנו מראש.</w:t>
-      </w:r>
-      <w:r>
-        <w:rPr>
-          <w:rtl/>
-        </w:rPr>
-        <w:br/>
-      </w:r>
-      <w:r>
-        <w:rPr>
-          <w:rFonts w:hint="cs"/>
-          <w:rtl/>
-        </w:rPr>
-        <w:t>בשביל שנוכל לשלוט במידע שנכנס לנו לתוך הרשימה בקלות ובלי סרבול של שימוש ב-</w:t>
-      </w:r>
-      <w:r>
-        <w:t>AudioSource</w:t>
-      </w:r>
-      <w:r>
-        <w:rPr>
-          <w:rFonts w:hint="cs"/>
-          <w:rtl/>
-        </w:rPr>
-        <w:t xml:space="preserve"> ,ניצור מחלקה חדשה שתהווה מעטפת  לאודיו קליפים. ניצור סקריפט חדש ונקרא לו </w:t>
-      </w:r>
-      <w:r>
-        <w:t>Sound</w:t>
-      </w:r>
-      <w:r>
-        <w:rPr>
-          <w:rFonts w:hint="cs"/>
-          <w:rtl/>
-        </w:rPr>
-        <w:t xml:space="preserve"> לצורך הפשטות.</w:t>
-      </w:r>
-      <w:r>
-        <w:rPr>
-          <w:rtl/>
-        </w:rPr>
-        <w:br/>
-      </w:r>
-      <w:r>
-        <w:rPr>
-          <w:rFonts w:hint="cs"/>
-          <w:rtl/>
-        </w:rPr>
         <w:t xml:space="preserve">צריך להכליל במחלקת </w:t>
       </w:r>
       <w:r>
@@ -2002,7 +2044,6 @@
         </w:numPr>
       </w:pPr>
       <w:r>
-        <w:lastRenderedPageBreak/>
         <w:t>AudioClip</w:t>
       </w:r>
       <w:r>
@@ -3621,6 +3662,7 @@
           <w:sz w:val="16"/>
           <w:szCs w:val="16"/>
         </w:rPr>
+        <w:lastRenderedPageBreak/>
         <w:t xml:space="preserve">    {</w:t>
       </w:r>
     </w:p>
@@ -3801,7 +3843,6 @@
           <w:sz w:val="16"/>
           <w:szCs w:val="16"/>
         </w:rPr>
-        <w:lastRenderedPageBreak/>
         <w:t xml:space="preserve">            s.source.pitch = s.pitch;</w:t>
       </w:r>
     </w:p>
@@ -3955,8 +3996,6 @@
         </w:rPr>
         <w:t>כים</w:t>
       </w:r>
-      <w:bookmarkStart w:id="0" w:name="_GoBack"/>
-      <w:bookmarkEnd w:id="0"/>
       <w:r>
         <w:rPr>
           <w:rFonts w:ascii="Consolas" w:hAnsi="Consolas" w:hint="cs"/>
@@ -4646,7 +4685,7 @@
       <w:pPr>
         <w:jc w:val="right"/>
       </w:pPr>
-      <w:hyperlink r:id="rId12" w:history="1">
+      <w:hyperlink r:id="rId11" w:history="1">
         <w:r>
           <w:rPr>
             <w:rStyle w:val="Hyperlink"/>
@@ -4669,7 +4708,7 @@
         </w:rPr>
         <w:t xml:space="preserve">של הערוץ </w:t>
       </w:r>
-      <w:hyperlink r:id="rId13" w:history="1">
+      <w:hyperlink r:id="rId12" w:history="1">
         <w:r>
           <w:rPr>
             <w:rStyle w:val="Hyperlink"/>
@@ -4745,7 +4784,7 @@
       <w:pPr>
         <w:jc w:val="right"/>
       </w:pPr>
-      <w:hyperlink r:id="rId14" w:tgtFrame="_blank" w:history="1">
+      <w:hyperlink r:id="rId13" w:tgtFrame="_blank" w:history="1">
         <w:r>
           <w:rPr>
             <w:rStyle w:val="Hyperlink"/>
@@ -4771,7 +4810,7 @@
         </w:rPr>
         <w:t xml:space="preserve">האתר מספק מאגר עצום של צלילים ברישיון </w:t>
       </w:r>
-      <w:hyperlink r:id="rId15" w:history="1">
+      <w:hyperlink r:id="rId14" w:history="1">
         <w:r>
           <w:rPr>
             <w:rStyle w:val="Hyperlink"/>
@@ -4807,8 +4846,8 @@
       </w:pPr>
     </w:p>
     <w:sectPr>
-      <w:headerReference w:type="default" r:id="rId16"/>
-      <w:footerReference w:type="default" r:id="rId17"/>
+      <w:headerReference w:type="default" r:id="rId15"/>
+      <w:footerReference w:type="default" r:id="rId16"/>
       <w:pgSz w:w="11906" w:h="16838"/>
       <w:pgMar w:top="720" w:right="720" w:bottom="720" w:left="720" w:header="708" w:footer="708" w:gutter="0"/>
       <w:cols w:space="708"/>
@@ -5163,11 +5202,11 @@
             </mc:Choice>
             <mc:Fallback>
               <w:pict>
-                <v:shapetype w14:anchorId="1C1C2A82" id="_x0000_t32" coordsize="21600,21600" o:spt="32" o:oned="t" path="m,l21600,21600e" filled="f">
+                <v:shapetype w14:anchorId="5CA5F9A8" id="_x0000_t32" coordsize="21600,21600" o:spt="32" o:oned="t" path="m,l21600,21600e" filled="f">
                   <v:path arrowok="t" fillok="f" o:connecttype="none"/>
                   <o:lock v:ext="edit" shapetype="t"/>
                 </v:shapetype>
-                <v:shape id="צורה אוטומטית 21" o:spid="_x0000_s1026" type="#_x0000_t32" style="position:absolute;margin-left:0;margin-top:0;width:434.5pt;height:0;flip:x;z-index:251659264;visibility:visible;mso-wrap-style:square;mso-width-percent:0;mso-height-percent:0;mso-wrap-distance-left:9pt;mso-wrap-distance-top:0;mso-wrap-distance-right:9pt;mso-wrap-distance-bottom:0;mso-position-horizontal:center;mso-position-horizontal-relative:margin;mso-position-vertical:center;mso-position-vertical-relative:bottom-margin-area;mso-width-percent:0;mso-height-percent:0;mso-width-relative:page;mso-height-relative:bottom-margin-area" o:gfxdata="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" strokecolor="gray" strokeweight="1pt">
+                <v:shape id="צורה אוטומטית 21" o:spid="_x0000_s1026" type="#_x0000_t32" style="position:absolute;margin-left:0;margin-top:0;width:434.5pt;height:0;flip:x;z-index:251659264;visibility:visible;mso-wrap-style:square;mso-width-percent:0;mso-height-percent:0;mso-wrap-distance-left:9pt;mso-wrap-distance-top:0;mso-wrap-distance-right:9pt;mso-wrap-distance-bottom:0;mso-position-horizontal:center;mso-position-horizontal-relative:margin;mso-position-vertical:center;mso-position-vertical-relative:bottom-margin-area;mso-width-percent:0;mso-height-percent:0;mso-width-relative:page;mso-height-relative:bottom-margin-area" o:gfxdata="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" strokecolor="gray" strokeweight="1pt">
                   <w10:wrap anchorx="margin" anchory="margin"/>
                 </v:shape>
               </w:pict>
@@ -5589,7 +5628,7 @@
       </w:pPr>
     </w:pPrDefault>
   </w:docDefaults>
-  <w:latentStyles w:defLockedState="0" w:defUIPriority="99" w:defSemiHidden="0" w:defUnhideWhenUsed="0" w:defQFormat="0" w:count="376">
+  <w:latentStyles w:defLockedState="0" w:defUIPriority="99" w:defSemiHidden="0" w:defUnhideWhenUsed="0" w:defQFormat="0" w:count="377">
     <w:lsdException w:name="Normal" w:uiPriority="0" w:qFormat="1"/>
     <w:lsdException w:name="heading 1" w:uiPriority="9" w:qFormat="1"/>
     <w:lsdException w:name="heading 2" w:semiHidden="1" w:uiPriority="9" w:unhideWhenUsed="1" w:qFormat="1"/>
@@ -5695,7 +5734,6 @@
     <w:lsdException w:name="HTML Sample" w:semiHidden="1" w:unhideWhenUsed="1"/>
     <w:lsdException w:name="HTML Typewriter" w:semiHidden="1" w:unhideWhenUsed="1"/>
     <w:lsdException w:name="HTML Variable" w:semiHidden="1" w:unhideWhenUsed="1"/>
-    <w:lsdException w:name="Normal Table" w:semiHidden="1" w:unhideWhenUsed="1"/>
     <w:lsdException w:name="annotation subject" w:semiHidden="1" w:unhideWhenUsed="1"/>
     <w:lsdException w:name="No List" w:semiHidden="1" w:unhideWhenUsed="1"/>
     <w:lsdException w:name="Outline List 1" w:semiHidden="1" w:unhideWhenUsed="1"/>
@@ -5742,10 +5780,8 @@
     <w:lsdException w:name="Table Subtle 2" w:semiHidden="1" w:unhideWhenUsed="1"/>
     <w:lsdException w:name="Table Web 1" w:semiHidden="1" w:unhideWhenUsed="1"/>
     <w:lsdException w:name="Table Web 2" w:semiHidden="1" w:unhideWhenUsed="1"/>
-    <w:lsdException w:name="Table Web 3" w:semiHidden="1" w:unhideWhenUsed="1"/>
     <w:lsdException w:name="Balloon Text" w:semiHidden="1" w:unhideWhenUsed="1"/>
     <w:lsdException w:name="Table Grid" w:uiPriority="59"/>
-    <w:lsdException w:name="Table Theme" w:semiHidden="1" w:unhideWhenUsed="1"/>
     <w:lsdException w:name="Placeholder Text" w:semiHidden="1"/>
     <w:lsdException w:name="No Spacing" w:uiPriority="1" w:qFormat="1"/>
     <w:lsdException w:name="Light Shading" w:uiPriority="60"/>
@@ -5966,6 +6002,7 @@
     <w:lsdException w:name="Hashtag" w:semiHidden="1" w:unhideWhenUsed="1"/>
     <w:lsdException w:name="Unresolved Mention" w:semiHidden="1" w:unhideWhenUsed="1"/>
     <w:lsdException w:name="Smart Link" w:semiHidden="1" w:unhideWhenUsed="1"/>
+    <w:lsdException w:name="Smart Link Error" w:semiHidden="1" w:unhideWhenUsed="1"/>
   </w:latentStyles>
   <w:style w:type="paragraph" w:default="1" w:styleId="Normal">
     <w:name w:val="Normal"/>
@@ -6721,7 +6758,7 @@
 </file>
 
 <file path=customXml/itemProps1.xml><?xml version="1.0" encoding="utf-8"?>
-<ds:datastoreItem xmlns:ds="http://schemas.openxmlformats.org/officeDocument/2006/customXml" ds:itemID="{F77DCFEB-DCBB-4CF3-84C5-9669A1F0EDF2}">
+<ds:datastoreItem xmlns:ds="http://schemas.openxmlformats.org/officeDocument/2006/customXml" ds:itemID="{F9C5EDB1-76FA-43D5-BF79-8B8C8D34E438}">
   <ds:schemaRefs>
     <ds:schemaRef ds:uri="http://schemas.openxmlformats.org/officeDocument/2006/bibliography"/>
   </ds:schemaRefs>

</xml_diff>